<commit_message>
finished the JS logic, about to start the Html veiw point
</commit_message>
<xml_diff>
--- a/JS_DiceGameBattleRoyale_UserStories.docx
+++ b/JS_DiceGameBattleRoyale_UserStories.docx
@@ -257,7 +257,17 @@
           <w:sz w:val="22"/>
           <w:szCs w:val="22"/>
         </w:rPr>
-        <w:t>*Dice Shootout rules: Each player rolls a d20 four times, recording each result, and then rolls a d4 to determine which of the four d20 results they get to use. The higher result is the winner of the Battle Royal. In the event of a tie, repeat this process.</w:t>
+        <w:t>*Dice Shootout rules</w:t>
+      </w:r>
+      <w:r>
+        <w:rPr>
+          <w:rStyle w:val="eop"/>
+          <w:rFonts w:ascii="Calibri" w:hAnsi="Calibri" w:cs="Calibri"/>
+          <w:sz w:val="22"/>
+          <w:szCs w:val="22"/>
+          <w:highlight w:val="yellow"/>
+        </w:rPr>
+        <w:t>: Each player rolls a d20 four times, recording each result, and then rolls a d4 to determine which of the four d20 results they get to use. The higher result is the winner of the Battle Royal. In the event of a tie, repeat this process.</w:t>
       </w:r>
     </w:p>
     <w:p>
@@ -325,6 +335,7 @@
           <w:bCs/>
           <w:sz w:val="22"/>
           <w:szCs w:val="22"/>
+          <w:highlight w:val="yellow"/>
         </w:rPr>
         <w:t>(5 points): </w:t>
       </w:r>
@@ -334,6 +345,7 @@
           <w:rFonts w:ascii="Calibri" w:hAnsi="Calibri" w:cs="Calibri"/>
           <w:sz w:val="22"/>
           <w:szCs w:val="22"/>
+          <w:highlight w:val="yellow"/>
         </w:rPr>
         <w:t>As a developer, I want to make good, consistent commits</w:t>
       </w:r>
@@ -367,6 +379,7 @@
           <w:bCs/>
           <w:sz w:val="22"/>
           <w:szCs w:val="22"/>
+          <w:highlight w:val="yellow"/>
         </w:rPr>
         <w:t>(</w:t>
       </w:r>
@@ -378,6 +391,7 @@
           <w:bCs/>
           <w:sz w:val="22"/>
           <w:szCs w:val="22"/>
+          <w:highlight w:val="yellow"/>
         </w:rPr>
         <w:t>5</w:t>
       </w:r>
@@ -389,6 +403,7 @@
           <w:bCs/>
           <w:sz w:val="22"/>
           <w:szCs w:val="22"/>
+          <w:highlight w:val="yellow"/>
         </w:rPr>
         <w:t> points): </w:t>
       </w:r>
@@ -398,6 +413,7 @@
           <w:rFonts w:ascii="Calibri" w:hAnsi="Calibri" w:cs="Calibri"/>
           <w:sz w:val="22"/>
           <w:szCs w:val="22"/>
+          <w:highlight w:val="yellow"/>
         </w:rPr>
         <w:t>As a player, I want 10 total players to be present at the beginning of the game.</w:t>
       </w:r>
@@ -422,6 +438,7 @@
           <w:bCs/>
           <w:sz w:val="22"/>
           <w:szCs w:val="22"/>
+          <w:highlight w:val="yellow"/>
         </w:rPr>
         <w:t>(</w:t>
       </w:r>
@@ -433,6 +450,7 @@
           <w:bCs/>
           <w:sz w:val="22"/>
           <w:szCs w:val="22"/>
+          <w:highlight w:val="yellow"/>
         </w:rPr>
         <w:t>5</w:t>
       </w:r>
@@ -444,6 +462,7 @@
           <w:bCs/>
           <w:sz w:val="22"/>
           <w:szCs w:val="22"/>
+          <w:highlight w:val="yellow"/>
         </w:rPr>
         <w:t> points): </w:t>
       </w:r>
@@ -453,6 +472,7 @@
           <w:rFonts w:ascii="Calibri" w:hAnsi="Calibri" w:cs="Calibri"/>
           <w:sz w:val="22"/>
           <w:szCs w:val="22"/>
+          <w:highlight w:val="yellow"/>
         </w:rPr>
         <w:t>As a player, I want the game to last a total of 6 rounds.</w:t>
       </w:r>
@@ -488,6 +508,7 @@
           <w:bCs/>
           <w:sz w:val="22"/>
           <w:szCs w:val="22"/>
+          <w:highlight w:val="yellow"/>
         </w:rPr>
         <w:t>5</w:t>
       </w:r>
@@ -499,6 +520,7 @@
           <w:bCs/>
           <w:sz w:val="22"/>
           <w:szCs w:val="22"/>
+          <w:highlight w:val="yellow"/>
         </w:rPr>
         <w:t> points): </w:t>
       </w:r>
@@ -508,6 +530,7 @@
           <w:rFonts w:ascii="Calibri" w:hAnsi="Calibri" w:cs="Calibri"/>
           <w:sz w:val="22"/>
           <w:szCs w:val="22"/>
+          <w:highlight w:val="yellow"/>
         </w:rPr>
         <w:t xml:space="preserve">As a player, I want to roll a </w:t>
       </w:r>
@@ -517,6 +540,7 @@
           <w:rFonts w:ascii="Calibri" w:hAnsi="Calibri" w:cs="Calibri"/>
           <w:sz w:val="22"/>
           <w:szCs w:val="22"/>
+          <w:highlight w:val="yellow"/>
         </w:rPr>
         <w:t>Set of Dice* (see above)</w:t>
       </w:r>
@@ -526,6 +550,7 @@
           <w:rFonts w:ascii="Calibri" w:hAnsi="Calibri" w:cs="Calibri"/>
           <w:sz w:val="22"/>
           <w:szCs w:val="22"/>
+          <w:highlight w:val="yellow"/>
         </w:rPr>
         <w:t xml:space="preserve"> and total up each die for a “round score” each round.</w:t>
       </w:r>
@@ -594,6 +619,7 @@
           <w:rFonts w:ascii="Calibri" w:hAnsi="Calibri" w:cs="Calibri"/>
           <w:sz w:val="22"/>
           <w:szCs w:val="22"/>
+          <w:highlight w:val="yellow"/>
         </w:rPr>
         <w:t xml:space="preserve">As a player, I want the two players with the lowest “round score” to be eliminated </w:t>
       </w:r>
@@ -603,6 +629,7 @@
           <w:rFonts w:ascii="Calibri" w:hAnsi="Calibri" w:cs="Calibri"/>
           <w:sz w:val="22"/>
           <w:szCs w:val="22"/>
+          <w:highlight w:val="yellow"/>
         </w:rPr>
         <w:t>at the end of R</w:t>
       </w:r>
@@ -612,6 +639,7 @@
           <w:rFonts w:ascii="Calibri" w:hAnsi="Calibri" w:cs="Calibri"/>
           <w:sz w:val="22"/>
           <w:szCs w:val="22"/>
+          <w:highlight w:val="yellow"/>
         </w:rPr>
         <w:t>ounds 1, 2, and 3.</w:t>
       </w:r>
@@ -680,6 +708,7 @@
           <w:rFonts w:ascii="Calibri" w:hAnsi="Calibri" w:cs="Calibri"/>
           <w:sz w:val="22"/>
           <w:szCs w:val="22"/>
+          <w:highlight w:val="yellow"/>
         </w:rPr>
         <w:t>As a player, I want</w:t>
       </w:r>
@@ -689,6 +718,7 @@
           <w:rFonts w:ascii="Calibri" w:hAnsi="Calibri" w:cs="Calibri"/>
           <w:sz w:val="22"/>
           <w:szCs w:val="22"/>
+          <w:highlight w:val="yellow"/>
         </w:rPr>
         <w:t xml:space="preserve"> the single player with the lowest “round score” to be eliminated at the end of Rounds 4 and 5</w:t>
       </w:r>
@@ -698,6 +728,7 @@
           <w:rFonts w:ascii="Calibri" w:hAnsi="Calibri" w:cs="Calibri"/>
           <w:sz w:val="22"/>
           <w:szCs w:val="22"/>
+          <w:highlight w:val="yellow"/>
         </w:rPr>
         <w:t>.</w:t>
       </w:r>
@@ -744,6 +775,7 @@
           <w:rFonts w:ascii="Calibri" w:hAnsi="Calibri" w:cs="Calibri"/>
           <w:sz w:val="22"/>
           <w:szCs w:val="22"/>
+          <w:highlight w:val="yellow"/>
         </w:rPr>
         <w:t>As a player, I want a Dice Shootout* (see above) to occur at the end of Round 6 to determine the winner between the last two players.</w:t>
       </w:r>
@@ -790,6 +822,7 @@
           <w:rFonts w:ascii="Calibri" w:hAnsi="Calibri" w:cs="Calibri"/>
           <w:sz w:val="22"/>
           <w:szCs w:val="22"/>
+          <w:highlight w:val="yellow"/>
         </w:rPr>
         <w:t>As a player, I want to see the current round and the remaining players displayed on a webpage.</w:t>
       </w:r>
@@ -909,39 +942,48 @@
           <w:sz w:val="22"/>
           <w:szCs w:val="22"/>
         </w:rPr>
-        <w:t xml:space="preserve"> (HTML, CSS, Bootstrap, </w:t>
-      </w:r>
-      <w:proofErr w:type="spellStart"/>
-      <w:r>
-        <w:rPr>
-          <w:rStyle w:val="normaltextrun"/>
-          <w:rFonts w:ascii="Calibri" w:hAnsi="Calibri" w:cs="Calibri"/>
-          <w:sz w:val="22"/>
-          <w:szCs w:val="22"/>
-        </w:rPr>
-        <w:t>etc</w:t>
-      </w:r>
-      <w:proofErr w:type="spellEnd"/>
-      <w:r>
-        <w:rPr>
-          <w:rStyle w:val="normaltextrun"/>
-          <w:rFonts w:ascii="Calibri" w:hAnsi="Calibri" w:cs="Calibri"/>
-          <w:sz w:val="22"/>
-          <w:szCs w:val="22"/>
-        </w:rPr>
-        <w:t>)</w:t>
-      </w:r>
-      <w:r>
-        <w:rPr>
-          <w:rStyle w:val="normaltextrun"/>
-          <w:rFonts w:ascii="Calibri" w:hAnsi="Calibri" w:cs="Calibri"/>
-          <w:sz w:val="22"/>
-          <w:szCs w:val="22"/>
-        </w:rPr>
-        <w:t>.</w:t>
+        <w:t xml:space="preserve"> (HTM</w:t>
       </w:r>
       <w:bookmarkStart w:id="0" w:name="_GoBack"/>
       <w:bookmarkEnd w:id="0"/>
+      <w:r>
+        <w:rPr>
+          <w:rStyle w:val="normaltextrun"/>
+          <w:rFonts w:ascii="Calibri" w:hAnsi="Calibri" w:cs="Calibri"/>
+          <w:sz w:val="22"/>
+          <w:szCs w:val="22"/>
+        </w:rPr>
+        <w:t xml:space="preserve">L, CSS, Bootstrap, </w:t>
+      </w:r>
+      <w:proofErr w:type="spellStart"/>
+      <w:r>
+        <w:rPr>
+          <w:rStyle w:val="normaltextrun"/>
+          <w:rFonts w:ascii="Calibri" w:hAnsi="Calibri" w:cs="Calibri"/>
+          <w:sz w:val="22"/>
+          <w:szCs w:val="22"/>
+        </w:rPr>
+        <w:t>etc</w:t>
+      </w:r>
+      <w:proofErr w:type="spellEnd"/>
+      <w:r>
+        <w:rPr>
+          <w:rStyle w:val="normaltextrun"/>
+          <w:rFonts w:ascii="Calibri" w:hAnsi="Calibri" w:cs="Calibri"/>
+          <w:sz w:val="22"/>
+          <w:szCs w:val="22"/>
+        </w:rPr>
+        <w:t>)</w:t>
+      </w:r>
+      <w:r>
+        <w:rPr>
+          <w:rStyle w:val="normaltextrun"/>
+          <w:rFonts w:ascii="Calibri" w:hAnsi="Calibri" w:cs="Calibri"/>
+          <w:sz w:val="22"/>
+          <w:szCs w:val="22"/>
+        </w:rPr>
+        <w:t>.</w:t>
+      </w:r>
     </w:p>
     <w:sectPr>
       <w:pgSz w:w="12240" w:h="15840"/>
@@ -970,7 +1012,7 @@
       </w:pPr>
     </w:pPrDefault>
   </w:docDefaults>
-  <w:latentStyles w:defLockedState="0" w:defUIPriority="99" w:defSemiHidden="0" w:defUnhideWhenUsed="0" w:defQFormat="0" w:count="377">
+  <w:latentStyles w:defLockedState="0" w:defUIPriority="99" w:defSemiHidden="0" w:defUnhideWhenUsed="0" w:defQFormat="0" w:count="376">
     <w:lsdException w:name="Normal" w:uiPriority="0" w:qFormat="1"/>
     <w:lsdException w:name="heading 1" w:uiPriority="9" w:qFormat="1"/>
     <w:lsdException w:name="heading 2" w:semiHidden="1" w:uiPriority="9" w:unhideWhenUsed="1" w:qFormat="1"/>
@@ -1347,7 +1389,6 @@
     <w:lsdException w:name="Hashtag" w:semiHidden="1" w:unhideWhenUsed="1"/>
     <w:lsdException w:name="Unresolved Mention" w:semiHidden="1" w:unhideWhenUsed="1"/>
     <w:lsdException w:name="Smart Link" w:semiHidden="1" w:unhideWhenUsed="1"/>
-    <w:lsdException w:name="Smart Link Error" w:semiHidden="1" w:unhideWhenUsed="1"/>
   </w:latentStyles>
   <w:style w:type="paragraph" w:default="1" w:styleId="Normal">
     <w:name w:val="Normal"/>

</xml_diff>